<commit_message>
salary by job title
</commit_message>
<xml_diff>
--- a/Project Plan for Data Jobs Salary.docx
+++ b/Project Plan for Data Jobs Salary.docx
@@ -2059,49 +2059,7 @@
           <w:sz w:val="22"/>
           <w:szCs w:val="22"/>
         </w:rPr>
-        <w:t xml:space="preserve">Office workers had the highest average salary at $150,969.34, likely due to the traditionally higher pay associated with </w:t>
-      </w:r>
-      <w:r>
-        <w:rPr>
-          <w:sz w:val="22"/>
-          <w:szCs w:val="22"/>
-        </w:rPr>
-        <w:t>on-site</w:t>
-      </w:r>
-      <w:r>
-        <w:rPr>
-          <w:sz w:val="22"/>
-          <w:szCs w:val="22"/>
-        </w:rPr>
-        <w:t xml:space="preserve"> roles, which often include more senior or speciali</w:t>
-      </w:r>
-      <w:r>
-        <w:rPr>
-          <w:sz w:val="22"/>
-          <w:szCs w:val="22"/>
-        </w:rPr>
-        <w:t>s</w:t>
-      </w:r>
-      <w:r>
-        <w:rPr>
-          <w:sz w:val="22"/>
-          <w:szCs w:val="22"/>
-        </w:rPr>
-        <w:t>ed positions. Remote workers earned an average of $143,252.95, reflecting competitive pay in flexible work arrangements that still offer substantial compensation. Hybrid workers, who split their time between the office and remote work, had the lowest average salary at $83,086.63. This lower average might be attributed to hybrid roles potentially encompassing a wider range of positions, including those with less speciali</w:t>
-      </w:r>
-      <w:r>
-        <w:rPr>
-          <w:sz w:val="22"/>
-          <w:szCs w:val="22"/>
-        </w:rPr>
-        <w:t>s</w:t>
-      </w:r>
-      <w:r>
-        <w:rPr>
-          <w:sz w:val="22"/>
-          <w:szCs w:val="22"/>
-        </w:rPr>
-        <w:t>ation or fewer responsibilities compared to full-time office roles.</w:t>
+        <w:t>Office workers had the highest average salary at $150,969.34, likely due to the traditionally higher pay associated with on-site roles, which often include more senior or specialised positions. Remote workers earned an average of $143,252.95, reflecting competitive pay in flexible work arrangements that still offer substantial compensation. Hybrid workers, who split their time between the office and remote work, had the lowest average salary at $83,086.63. This lower average might be attributed to hybrid roles potentially encompassing a wider range of positions, including those with less specialisation or fewer responsibilities compared to full-time office roles.</w:t>
       </w:r>
     </w:p>
     <w:p>
@@ -2638,35 +2596,7 @@
           <w:sz w:val="22"/>
           <w:szCs w:val="22"/>
         </w:rPr>
-        <w:t>The data shows that medium</w:t>
-      </w:r>
-      <w:r>
-        <w:rPr>
-          <w:sz w:val="22"/>
-          <w:szCs w:val="22"/>
-        </w:rPr>
-        <w:t xml:space="preserve"> </w:t>
-      </w:r>
-      <w:r>
-        <w:rPr>
-          <w:sz w:val="22"/>
-          <w:szCs w:val="22"/>
-        </w:rPr>
-        <w:t>sized companies offer the highest average salary of $150,000.00, possibly due to a balance between resources and flexibility, allowing them to attract and retain top talent. Large companies follow with an average salary of $121,827.56, benefiting from economies of scale but often having more standardi</w:t>
-      </w:r>
-      <w:r>
-        <w:rPr>
-          <w:sz w:val="22"/>
-          <w:szCs w:val="22"/>
-        </w:rPr>
-        <w:t>s</w:t>
-      </w:r>
-      <w:r>
-        <w:rPr>
-          <w:sz w:val="22"/>
-          <w:szCs w:val="22"/>
-        </w:rPr>
-        <w:t>ed pay structures</w:t>
+        <w:t>The data shows that medium sized companies offer the highest average salary of $150,000.00, possibly due to a balance between resources and flexibility, allowing them to attract and retain top talent. Large companies follow with an average salary of $121,827.56, benefiting from economies of scale but often having more standardised pay structures</w:t>
       </w:r>
       <w:r>
         <w:rPr>
@@ -3073,7 +3003,11 @@
           <w14:ligatures w14:val="none"/>
         </w:rPr>
       </w:pPr>
-      <w:r>
+    </w:p>
+    <w:p>
+      <w:pPr>
+        <w:spacing w:before="100" w:beforeAutospacing="1" w:after="100" w:afterAutospacing="1"/>
+        <w:outlineLvl w:val="3"/>
         <w:rPr>
           <w:rFonts w:eastAsia="Times New Roman" w:cs="Times New Roman"/>
           <w:b/>
@@ -3084,6 +3018,147 @@
           <w:lang w:eastAsia="en-GB"/>
           <w14:ligatures w14:val="none"/>
         </w:rPr>
+      </w:pPr>
+    </w:p>
+    <w:p>
+      <w:pPr>
+        <w:spacing w:before="100" w:beforeAutospacing="1" w:after="100" w:afterAutospacing="1"/>
+        <w:outlineLvl w:val="3"/>
+        <w:rPr>
+          <w:rFonts w:eastAsia="Times New Roman" w:cs="Times New Roman"/>
+          <w:b/>
+          <w:bCs/>
+          <w:kern w:val="0"/>
+          <w:sz w:val="22"/>
+          <w:szCs w:val="22"/>
+          <w:lang w:eastAsia="en-GB"/>
+          <w14:ligatures w14:val="none"/>
+        </w:rPr>
+      </w:pPr>
+    </w:p>
+    <w:p>
+      <w:pPr>
+        <w:spacing w:before="100" w:beforeAutospacing="1" w:after="100" w:afterAutospacing="1"/>
+        <w:outlineLvl w:val="3"/>
+        <w:rPr>
+          <w:rFonts w:eastAsia="Times New Roman" w:cs="Times New Roman"/>
+          <w:b/>
+          <w:bCs/>
+          <w:kern w:val="0"/>
+          <w:sz w:val="22"/>
+          <w:szCs w:val="22"/>
+          <w:lang w:eastAsia="en-GB"/>
+          <w14:ligatures w14:val="none"/>
+        </w:rPr>
+      </w:pPr>
+    </w:p>
+    <w:p>
+      <w:pPr>
+        <w:spacing w:before="100" w:beforeAutospacing="1" w:after="100" w:afterAutospacing="1"/>
+        <w:outlineLvl w:val="3"/>
+        <w:rPr>
+          <w:rFonts w:eastAsia="Times New Roman" w:cs="Times New Roman"/>
+          <w:b/>
+          <w:bCs/>
+          <w:kern w:val="0"/>
+          <w:sz w:val="22"/>
+          <w:szCs w:val="22"/>
+          <w:lang w:eastAsia="en-GB"/>
+          <w14:ligatures w14:val="none"/>
+        </w:rPr>
+      </w:pPr>
+    </w:p>
+    <w:p>
+      <w:pPr>
+        <w:spacing w:before="100" w:beforeAutospacing="1" w:after="100" w:afterAutospacing="1"/>
+        <w:outlineLvl w:val="3"/>
+        <w:rPr>
+          <w:rFonts w:eastAsia="Times New Roman" w:cs="Times New Roman"/>
+          <w:b/>
+          <w:bCs/>
+          <w:kern w:val="0"/>
+          <w:sz w:val="22"/>
+          <w:szCs w:val="22"/>
+          <w:lang w:eastAsia="en-GB"/>
+          <w14:ligatures w14:val="none"/>
+        </w:rPr>
+      </w:pPr>
+    </w:p>
+    <w:p>
+      <w:pPr>
+        <w:spacing w:before="100" w:beforeAutospacing="1" w:after="100" w:afterAutospacing="1"/>
+        <w:outlineLvl w:val="3"/>
+        <w:rPr>
+          <w:rFonts w:eastAsia="Times New Roman" w:cs="Times New Roman"/>
+          <w:b/>
+          <w:bCs/>
+          <w:kern w:val="0"/>
+          <w:sz w:val="22"/>
+          <w:szCs w:val="22"/>
+          <w:lang w:eastAsia="en-GB"/>
+          <w14:ligatures w14:val="none"/>
+        </w:rPr>
+      </w:pPr>
+    </w:p>
+    <w:p>
+      <w:pPr>
+        <w:spacing w:before="100" w:beforeAutospacing="1" w:after="100" w:afterAutospacing="1"/>
+        <w:outlineLvl w:val="3"/>
+        <w:rPr>
+          <w:rFonts w:eastAsia="Times New Roman" w:cs="Times New Roman"/>
+          <w:b/>
+          <w:bCs/>
+          <w:kern w:val="0"/>
+          <w:sz w:val="22"/>
+          <w:szCs w:val="22"/>
+          <w:lang w:eastAsia="en-GB"/>
+          <w14:ligatures w14:val="none"/>
+        </w:rPr>
+      </w:pPr>
+    </w:p>
+    <w:p>
+      <w:pPr>
+        <w:spacing w:before="100" w:beforeAutospacing="1" w:after="100" w:afterAutospacing="1"/>
+        <w:outlineLvl w:val="3"/>
+        <w:rPr>
+          <w:rFonts w:eastAsia="Times New Roman" w:cs="Times New Roman"/>
+          <w:b/>
+          <w:bCs/>
+          <w:kern w:val="0"/>
+          <w:sz w:val="22"/>
+          <w:szCs w:val="22"/>
+          <w:lang w:eastAsia="en-GB"/>
+          <w14:ligatures w14:val="none"/>
+        </w:rPr>
+      </w:pPr>
+    </w:p>
+    <w:p>
+      <w:pPr>
+        <w:spacing w:before="100" w:beforeAutospacing="1" w:after="100" w:afterAutospacing="1"/>
+        <w:outlineLvl w:val="3"/>
+        <w:rPr>
+          <w:rFonts w:eastAsia="Times New Roman" w:cs="Times New Roman"/>
+          <w:b/>
+          <w:bCs/>
+          <w:kern w:val="0"/>
+          <w:sz w:val="22"/>
+          <w:szCs w:val="22"/>
+          <w:lang w:eastAsia="en-GB"/>
+          <w14:ligatures w14:val="none"/>
+        </w:rPr>
+      </w:pPr>
+      <w:r>
+        <w:rPr>
+          <w:rFonts w:eastAsia="Times New Roman" w:cs="Times New Roman"/>
+          <w:b/>
+          <w:bCs/>
+          <w:kern w:val="0"/>
+          <w:sz w:val="22"/>
+          <w:szCs w:val="22"/>
+          <w:lang w:eastAsia="en-GB"/>
+          <w14:ligatures w14:val="none"/>
+        </w:rPr>
+        <w:lastRenderedPageBreak/>
         <w:t>Data Metrics</w:t>
       </w:r>
     </w:p>
@@ -4062,6 +4137,7 @@
           <w:lang w:eastAsia="en-GB"/>
           <w14:ligatures w14:val="none"/>
         </w:rPr>
+        <w:lastRenderedPageBreak/>
         <w:t>Filters for job title, experience level, employment type, and company size.</w:t>
       </w:r>
     </w:p>
@@ -4105,6 +4181,41 @@
           <w14:ligatures w14:val="none"/>
         </w:rPr>
       </w:pPr>
+      <w:r>
+        <w:rPr>
+          <w:rFonts w:eastAsia="Times New Roman" w:cs="Times New Roman"/>
+          <w:kern w:val="0"/>
+          <w:sz w:val="22"/>
+          <w:szCs w:val="22"/>
+          <w:lang w:eastAsia="en-GB"/>
+          <w14:ligatures w14:val="none"/>
+        </w:rPr>
+        <w:t xml:space="preserve">1. Mastery by Robert Greene </w:t>
+      </w:r>
+      <w:r>
+        <w:rPr>
+          <w:rFonts w:eastAsia="Times New Roman" w:cs="Times New Roman"/>
+          <w:kern w:val="0"/>
+          <w:sz w:val="22"/>
+          <w:szCs w:val="22"/>
+          <w:lang w:eastAsia="en-GB"/>
+          <w14:ligatures w14:val="none"/>
+        </w:rPr>
+        <w:br/>
+        <w:t xml:space="preserve">2. Do Hard Things by Alex Harris and Brett Harris </w:t>
+      </w:r>
+      <w:r>
+        <w:rPr>
+          <w:rFonts w:eastAsia="Times New Roman" w:cs="Times New Roman"/>
+          <w:kern w:val="0"/>
+          <w:sz w:val="22"/>
+          <w:szCs w:val="22"/>
+          <w:lang w:eastAsia="en-GB"/>
+          <w14:ligatures w14:val="none"/>
+        </w:rPr>
+        <w:br/>
+        <w:t>3. Thinking, Fast and Slow by Daniel Kahneman</w:t>
+      </w:r>
     </w:p>
     <w:sectPr>
       <w:pgSz w:w="11906" w:h="16838"/>

</xml_diff>